<commit_message>
updates the input dataset, now use archResRevised2.csv, and ecoInfoPlots.Rmd with the new vis plans: Percent graphs, still playing with how to represent the data amts with the percents.
</commit_message>
<xml_diff>
--- a/data/catReOrg.docx
+++ b/data/catReOrg.docx
@@ -1422,7 +1422,7 @@
     </w:lvl>
   </w:abstractNum>
   <w:abstractNum w:abstractNumId="990">
-    <w:nsid w:val="bceb4588"/>
+    <w:nsid w:val="3e15657a"/>
     <w:multiLevelType w:val="multilevel"/>
     <w:lvl w:ilvl="0">
       <w:numFmt w:val="bullet"/>
@@ -1503,7 +1503,7 @@
     </w:lvl>
   </w:abstractNum>
   <w:abstractNum w:abstractNumId="991">
-    <w:nsid w:val="c78bb824"/>
+    <w:nsid w:val="c1a25097"/>
     <w:multiLevelType w:val="multilevel"/>
     <w:lvl w:ilvl="0">
       <w:numFmt w:val="bullet"/>

</xml_diff>